<commit_message>
replaced the cv-pdf and had my first post!
</commit_message>
<xml_diff>
--- a/_data/publications.docx
+++ b/_data/publications.docx
@@ -4,10 +4,31 @@
   <w:body>
     <w:p>
       <w:r>
+        <w:fldChar w:fldCharType="begin"/>
+      </w:r>
+      <w:r>
+        <w:instrText xml:space="preserve"> ADDIN EN.CITE &lt;EndNote&gt;&lt;Cite&gt;&lt;Author&gt;Meng&lt;/Author&gt;&lt;Year&gt;2019&lt;/Year&gt;&lt;RecNum&gt;780&lt;/RecNum&gt;&lt;DisplayText&gt;&lt;style face="superscript"&gt;1&lt;/style&gt;&lt;/DisplayText&gt;&lt;record&gt;&lt;rec-number&gt;780&lt;/rec-number&gt;&lt;foreign-keys&gt;&lt;key app="EN" db-id="d522dfednrstv0erddops2vqraet0ft0pz9p" timestamp="1566286700" guid="8c8c0569-854a-457e-8500-52f1c21a7c32"&gt;780&lt;/key&gt;&lt;key app="ENWeb" db-id=""&gt;0&lt;/key&gt;&lt;/foreign-keys&gt;&lt;ref-type name="Journal Article"&gt;17&lt;/ref-type&gt;&lt;contributors&gt;&lt;authors&gt;&lt;author&gt;Meng, Wenjun&lt;/author&gt;&lt;author&gt;Zhong, Qirui&lt;/author&gt;&lt;author&gt;Chen, Yilin&lt;/author&gt;&lt;author&gt;Shen, Huizhong&lt;/author&gt;&lt;author&gt;Yun, Xiao&lt;/author&gt;&lt;author&gt;Smith, Kirk R.&lt;/author&gt;&lt;author&gt;Li, Bengang&lt;/author&gt;&lt;author&gt;Liu, Junfeng&lt;/author&gt;&lt;author&gt;Wang, Xilong&lt;/author&gt;&lt;author&gt;Ma, Jianmin&lt;/author&gt;&lt;author&gt;Cheng, Hefa&lt;/author&gt;&lt;author&gt;Zeng, Eddy Y.&lt;/author&gt;&lt;author&gt;Guan, Dabo&lt;/author&gt;&lt;author&gt;Russell, Armistead G.&lt;/author&gt;&lt;author&gt;Tao, Shu&lt;/author&gt;&lt;/authors&gt;&lt;/contributors&gt;&lt;titles&gt;&lt;title&gt;Energy and air pollution benefits of household fuel policies in northern China&lt;/title&gt;&lt;secondary-title&gt;Proceedings of the National Academy of Sciences&lt;/secondary-title&gt;&lt;/titles&gt;&lt;periodical&gt;&lt;full-title&gt;Proceedings of the National Academy of Sciences&lt;/full-title&gt;&lt;/periodical&gt;&lt;pages&gt;201904182&lt;/pages&gt;&lt;dates&gt;&lt;year&gt;2019&lt;/year&gt;&lt;/dates&gt;&lt;urls&gt;&lt;related-urls&gt;&lt;url&gt;https://www.pnas.org/content/pnas/early/2019/07/30/1904182116.full.pdf&lt;/url&gt;&lt;/related-urls&gt;&lt;/urls&gt;&lt;electronic-resource-num&gt;10.1073/pnas.1904182116&lt;/electronic-resource-num&gt;&lt;/record&gt;&lt;/Cite&gt;&lt;/EndNote&gt;</w:instrText>
+      </w:r>
+      <w:r>
+        <w:fldChar w:fldCharType="separate"/>
+      </w:r>
+      <w:r>
+        <w:rPr>
+          <w:noProof/>
+          <w:vertAlign w:val="superscript"/>
+        </w:rPr>
+        <w:t>1</w:t>
+      </w:r>
+      <w:r>
+        <w:fldChar w:fldCharType="end"/>
+      </w:r>
+    </w:p>
+    <w:p>
+      <w:r>
         <w:fldChar w:fldCharType="begin">
           <w:fldData xml:space="preserve">PEVuZE5vdGU+PENpdGU+PEF1dGhvcj5TaGVuPC9BdXRob3I+PFllYXI+MjAxOTwvWWVhcj48UmVj
-TnVtPjc3NzwvUmVjTnVtPjxEaXNwbGF5VGV4dD48c3R5bGUgZmFjZT0ic3VwZXJzY3JpcHQiPjEt
-Nzwvc3R5bGU+PC9EaXNwbGF5VGV4dD48cmVjb3JkPjxyZWMtbnVtYmVyPjc3NzwvcmVjLW51bWJl
+TnVtPjc3NzwvUmVjTnVtPjxEaXNwbGF5VGV4dD48c3R5bGUgZmFjZT0ic3VwZXJzY3JpcHQiPjIt
+ODwvc3R5bGU+PC9EaXNwbGF5VGV4dD48cmVjb3JkPjxyZWMtbnVtYmVyPjc3NzwvcmVjLW51bWJl
 cj48Zm9yZWlnbi1rZXlzPjxrZXkgYXBwPSJFTiIgZGItaWQ9ImQ1MjJkZmVkbnJzdHYwZXJkZG9w
 czJ2cXJhZXQwZnQwcHo5cCIgdGltZXN0YW1wPSIxNTY0NzQwNTI4IiBndWlkPSIyNDkwYWU5YS1j
 OTNkLTRkMjUtYTlhZS00NTM2ZGYxZDkzMjciPjc3Nzwva2V5PjwvZm9yZWlnbi1rZXlzPjxyZWYt
@@ -167,26 +188,26 @@
 dGU+PEF1dGhvcj5aaGFuZzwvQXV0aG9yPjxZZWFyPjIwMTg8L1llYXI+PFJlY051bT43Nzg8L1Jl
 Y051bT48cmVjb3JkPjxyZWMtbnVtYmVyPjc3ODwvcmVjLW51bWJlcj48Zm9yZWlnbi1rZXlzPjxr
 ZXkgYXBwPSJFTiIgZGItaWQ9ImQ1MjJkZmVkbnJzdHYwZXJkZG9wczJ2cXJhZXQwZnQwcHo5cCIg
-dGltZXN0YW1wPSIxNTY0NzQxMjkxIj43Nzg8L2tleT48a2V5IGFwcD0iRU5XZWIiIGRiLWlkPSIi
-PjA8L2tleT48L2ZvcmVpZ24ta2V5cz48cmVmLXR5cGUgbmFtZT0iSm91cm5hbCBBcnRpY2xlIj4x
-NzwvcmVmLXR5cGU+PGNvbnRyaWJ1dG9ycz48YXV0aG9ycz48YXV0aG9yPlpoYW5nLCBZLjwvYXV0
-aG9yPjxhdXRob3I+S2FuZywgUy48L2F1dGhvcj48YXV0aG9yPlNwcmVuZ2VyLCBNLjwvYXV0aG9y
-PjxhdXRob3I+Q29uZywgWi48L2F1dGhvcj48YXV0aG9yPkdhbywgVC48L2F1dGhvcj48YXV0aG9y
-PkxpLCBDLjwvYXV0aG9yPjxhdXRob3I+VGFvLCBTLjwvYXV0aG9yPjxhdXRob3I+TGksIFguPC9h
-dXRob3I+PGF1dGhvcj5aaG9uZywgWC48L2F1dGhvcj48YXV0aG9yPlh1LCBNLjwvYXV0aG9yPjxh
-dXRob3I+TWVuZywgVy48L2F1dGhvcj48YXV0aG9yPk5ldXBhbmUsIEIuPC9hdXRob3I+PGF1dGhv
-cj5RaW4sIFguPC9hdXRob3I+PGF1dGhvcj5TaWxsYW5ww6TDpCwgTS48L2F1dGhvcj48L2F1dGhv
-cnM+PC9jb250cmlidXRvcnM+PHRpdGxlcz48dGl0bGU+QmxhY2sgY2FyYm9uIGFuZCBtaW5lcmFs
-IGR1c3QgaW4gc25vdyBjb3ZlciBvbiB0aGUgVGliZXRhbiBQbGF0ZWF1PC90aXRsZT48c2Vjb25k
-YXJ5LXRpdGxlPlRoZSBDcnlvc3BoZXJlPC9zZWNvbmRhcnktdGl0bGU+PC90aXRsZXM+PHBlcmlv
-ZGljYWw+PGZ1bGwtdGl0bGU+VGhlIENyeW9zcGhlcmU8L2Z1bGwtdGl0bGU+PC9wZXJpb2RpY2Fs
-PjxwYWdlcz40MTMtNDMxPC9wYWdlcz48dm9sdW1lPjEyPC92b2x1bWU+PG51bWJlcj4yPC9udW1i
-ZXI+PGRhdGVzPjx5ZWFyPjIwMTg8L3llYXI+PC9kYXRlcz48cHVibGlzaGVyPkNvcGVybmljdXMg
-UHVibGljYXRpb25zPC9wdWJsaXNoZXI+PGlzYm4+MTk5NC0wNDI0PC9pc2JuPjx1cmxzPjxyZWxh
-dGVkLXVybHM+PHVybD5odHRwczovL3d3dy50aGUtY3J5b3NwaGVyZS5uZXQvMTIvNDEzLzIwMTgv
-PC91cmw+PC9yZWxhdGVkLXVybHM+PC91cmxzPjxlbGVjdHJvbmljLXJlc291cmNlLW51bT4xMC41
-MTk0L3RjLTEyLTQxMy0yMDE4PC9lbGVjdHJvbmljLXJlc291cmNlLW51bT48L3JlY29yZD48L0Np
-dGU+PC9FbmROb3RlPn==
+dGltZXN0YW1wPSIxNTY0NzQxMjkxIiBndWlkPSJjNDY1NzJlOC1hNGQwLTQzOTctYjJhMi0zZGM3
+NTkxNDUxMWYiPjc3ODwva2V5PjxrZXkgYXBwPSJFTldlYiIgZGItaWQ9IiI+MDwva2V5PjwvZm9y
+ZWlnbi1rZXlzPjxyZWYtdHlwZSBuYW1lPSJKb3VybmFsIEFydGljbGUiPjE3PC9yZWYtdHlwZT48
+Y29udHJpYnV0b3JzPjxhdXRob3JzPjxhdXRob3I+WmhhbmcsIFkuPC9hdXRob3I+PGF1dGhvcj5L
+YW5nLCBTLjwvYXV0aG9yPjxhdXRob3I+U3ByZW5nZXIsIE0uPC9hdXRob3I+PGF1dGhvcj5Db25n
+LCBaLjwvYXV0aG9yPjxhdXRob3I+R2FvLCBULjwvYXV0aG9yPjxhdXRob3I+TGksIEMuPC9hdXRo
+b3I+PGF1dGhvcj5UYW8sIFMuPC9hdXRob3I+PGF1dGhvcj5MaSwgWC48L2F1dGhvcj48YXV0aG9y
+Plpob25nLCBYLjwvYXV0aG9yPjxhdXRob3I+WHUsIE0uPC9hdXRob3I+PGF1dGhvcj5NZW5nLCBX
+LjwvYXV0aG9yPjxhdXRob3I+TmV1cGFuZSwgQi48L2F1dGhvcj48YXV0aG9yPlFpbiwgWC48L2F1
+dGhvcj48YXV0aG9yPlNpbGxhbnDDpMOkLCBNLjwvYXV0aG9yPjwvYXV0aG9ycz48L2NvbnRyaWJ1
+dG9ycz48dGl0bGVzPjx0aXRsZT5CbGFjayBjYXJib24gYW5kIG1pbmVyYWwgZHVzdCBpbiBzbm93
+IGNvdmVyIG9uIHRoZSBUaWJldGFuIFBsYXRlYXU8L3RpdGxlPjxzZWNvbmRhcnktdGl0bGU+VGhl
+IENyeW9zcGhlcmU8L3NlY29uZGFyeS10aXRsZT48L3RpdGxlcz48cGVyaW9kaWNhbD48ZnVsbC10
+aXRsZT5UaGUgQ3J5b3NwaGVyZTwvZnVsbC10aXRsZT48L3BlcmlvZGljYWw+PHBhZ2VzPjQxMy00
+MzE8L3BhZ2VzPjx2b2x1bWU+MTI8L3ZvbHVtZT48bnVtYmVyPjI8L251bWJlcj48ZGF0ZXM+PHll
+YXI+MjAxODwveWVhcj48L2RhdGVzPjxwdWJsaXNoZXI+Q29wZXJuaWN1cyBQdWJsaWNhdGlvbnM8
+L3B1Ymxpc2hlcj48aXNibj4xOTk0LTA0MjQ8L2lzYm4+PHVybHM+PHJlbGF0ZWQtdXJscz48dXJs
+Pmh0dHBzOi8vd3d3LnRoZS1jcnlvc3BoZXJlLm5ldC8xMi80MTMvMjAxOC88L3VybD48L3JlbGF0
+ZWQtdXJscz48L3VybHM+PGVsZWN0cm9uaWMtcmVzb3VyY2UtbnVtPjEwLjUxOTQvdGMtMTItNDEz
+LTIwMTg8L2VsZWN0cm9uaWMtcmVzb3VyY2UtbnVtPjwvcmVjb3JkPjwvQ2l0ZT48L0VuZE5vdGU+
 </w:fldData>
         </w:fldChar>
       </w:r>
@@ -196,8 +217,8 @@
       <w:r>
         <w:fldChar w:fldCharType="begin">
           <w:fldData xml:space="preserve">PEVuZE5vdGU+PENpdGU+PEF1dGhvcj5TaGVuPC9BdXRob3I+PFllYXI+MjAxOTwvWWVhcj48UmVj
-TnVtPjc3NzwvUmVjTnVtPjxEaXNwbGF5VGV4dD48c3R5bGUgZmFjZT0ic3VwZXJzY3JpcHQiPjEt
-Nzwvc3R5bGU+PC9EaXNwbGF5VGV4dD48cmVjb3JkPjxyZWMtbnVtYmVyPjc3NzwvcmVjLW51bWJl
+TnVtPjc3NzwvUmVjTnVtPjxEaXNwbGF5VGV4dD48c3R5bGUgZmFjZT0ic3VwZXJzY3JpcHQiPjIt
+ODwvc3R5bGU+PC9EaXNwbGF5VGV4dD48cmVjb3JkPjxyZWMtbnVtYmVyPjc3NzwvcmVjLW51bWJl
 cj48Zm9yZWlnbi1rZXlzPjxrZXkgYXBwPSJFTiIgZGItaWQ9ImQ1MjJkZmVkbnJzdHYwZXJkZG9w
 czJ2cXJhZXQwZnQwcHo5cCIgdGltZXN0YW1wPSIxNTY0NzQwNTI4IiBndWlkPSIyNDkwYWU5YS1j
 OTNkLTRkMjUtYTlhZS00NTM2ZGYxZDkzMjciPjc3Nzwva2V5PjwvZm9yZWlnbi1rZXlzPjxyZWYt
@@ -357,26 +378,26 @@
 dGU+PEF1dGhvcj5aaGFuZzwvQXV0aG9yPjxZZWFyPjIwMTg8L1llYXI+PFJlY051bT43Nzg8L1Jl
 Y051bT48cmVjb3JkPjxyZWMtbnVtYmVyPjc3ODwvcmVjLW51bWJlcj48Zm9yZWlnbi1rZXlzPjxr
 ZXkgYXBwPSJFTiIgZGItaWQ9ImQ1MjJkZmVkbnJzdHYwZXJkZG9wczJ2cXJhZXQwZnQwcHo5cCIg
-dGltZXN0YW1wPSIxNTY0NzQxMjkxIj43Nzg8L2tleT48a2V5IGFwcD0iRU5XZWIiIGRiLWlkPSIi
-PjA8L2tleT48L2ZvcmVpZ24ta2V5cz48cmVmLXR5cGUgbmFtZT0iSm91cm5hbCBBcnRpY2xlIj4x
-NzwvcmVmLXR5cGU+PGNvbnRyaWJ1dG9ycz48YXV0aG9ycz48YXV0aG9yPlpoYW5nLCBZLjwvYXV0
-aG9yPjxhdXRob3I+S2FuZywgUy48L2F1dGhvcj48YXV0aG9yPlNwcmVuZ2VyLCBNLjwvYXV0aG9y
-PjxhdXRob3I+Q29uZywgWi48L2F1dGhvcj48YXV0aG9yPkdhbywgVC48L2F1dGhvcj48YXV0aG9y
-PkxpLCBDLjwvYXV0aG9yPjxhdXRob3I+VGFvLCBTLjwvYXV0aG9yPjxhdXRob3I+TGksIFguPC9h
-dXRob3I+PGF1dGhvcj5aaG9uZywgWC48L2F1dGhvcj48YXV0aG9yPlh1LCBNLjwvYXV0aG9yPjxh
-dXRob3I+TWVuZywgVy48L2F1dGhvcj48YXV0aG9yPk5ldXBhbmUsIEIuPC9hdXRob3I+PGF1dGhv
-cj5RaW4sIFguPC9hdXRob3I+PGF1dGhvcj5TaWxsYW5ww6TDpCwgTS48L2F1dGhvcj48L2F1dGhv
-cnM+PC9jb250cmlidXRvcnM+PHRpdGxlcz48dGl0bGU+QmxhY2sgY2FyYm9uIGFuZCBtaW5lcmFs
-IGR1c3QgaW4gc25vdyBjb3ZlciBvbiB0aGUgVGliZXRhbiBQbGF0ZWF1PC90aXRsZT48c2Vjb25k
-YXJ5LXRpdGxlPlRoZSBDcnlvc3BoZXJlPC9zZWNvbmRhcnktdGl0bGU+PC90aXRsZXM+PHBlcmlv
-ZGljYWw+PGZ1bGwtdGl0bGU+VGhlIENyeW9zcGhlcmU8L2Z1bGwtdGl0bGU+PC9wZXJpb2RpY2Fs
-PjxwYWdlcz40MTMtNDMxPC9wYWdlcz48dm9sdW1lPjEyPC92b2x1bWU+PG51bWJlcj4yPC9udW1i
-ZXI+PGRhdGVzPjx5ZWFyPjIwMTg8L3llYXI+PC9kYXRlcz48cHVibGlzaGVyPkNvcGVybmljdXMg
-UHVibGljYXRpb25zPC9wdWJsaXNoZXI+PGlzYm4+MTk5NC0wNDI0PC9pc2JuPjx1cmxzPjxyZWxh
-dGVkLXVybHM+PHVybD5odHRwczovL3d3dy50aGUtY3J5b3NwaGVyZS5uZXQvMTIvNDEzLzIwMTgv
-PC91cmw+PC9yZWxhdGVkLXVybHM+PC91cmxzPjxlbGVjdHJvbmljLXJlc291cmNlLW51bT4xMC41
-MTk0L3RjLTEyLTQxMy0yMDE4PC9lbGVjdHJvbmljLXJlc291cmNlLW51bT48L3JlY29yZD48L0Np
-dGU+PC9FbmROb3RlPn==
+dGltZXN0YW1wPSIxNTY0NzQxMjkxIiBndWlkPSJjNDY1NzJlOC1hNGQwLTQzOTctYjJhMi0zZGM3
+NTkxNDUxMWYiPjc3ODwva2V5PjxrZXkgYXBwPSJFTldlYiIgZGItaWQ9IiI+MDwva2V5PjwvZm9y
+ZWlnbi1rZXlzPjxyZWYtdHlwZSBuYW1lPSJKb3VybmFsIEFydGljbGUiPjE3PC9yZWYtdHlwZT48
+Y29udHJpYnV0b3JzPjxhdXRob3JzPjxhdXRob3I+WmhhbmcsIFkuPC9hdXRob3I+PGF1dGhvcj5L
+YW5nLCBTLjwvYXV0aG9yPjxhdXRob3I+U3ByZW5nZXIsIE0uPC9hdXRob3I+PGF1dGhvcj5Db25n
+LCBaLjwvYXV0aG9yPjxhdXRob3I+R2FvLCBULjwvYXV0aG9yPjxhdXRob3I+TGksIEMuPC9hdXRo
+b3I+PGF1dGhvcj5UYW8sIFMuPC9hdXRob3I+PGF1dGhvcj5MaSwgWC48L2F1dGhvcj48YXV0aG9y
+Plpob25nLCBYLjwvYXV0aG9yPjxhdXRob3I+WHUsIE0uPC9hdXRob3I+PGF1dGhvcj5NZW5nLCBX
+LjwvYXV0aG9yPjxhdXRob3I+TmV1cGFuZSwgQi48L2F1dGhvcj48YXV0aG9yPlFpbiwgWC48L2F1
+dGhvcj48YXV0aG9yPlNpbGxhbnDDpMOkLCBNLjwvYXV0aG9yPjwvYXV0aG9ycz48L2NvbnRyaWJ1
+dG9ycz48dGl0bGVzPjx0aXRsZT5CbGFjayBjYXJib24gYW5kIG1pbmVyYWwgZHVzdCBpbiBzbm93
+IGNvdmVyIG9uIHRoZSBUaWJldGFuIFBsYXRlYXU8L3RpdGxlPjxzZWNvbmRhcnktdGl0bGU+VGhl
+IENyeW9zcGhlcmU8L3NlY29uZGFyeS10aXRsZT48L3RpdGxlcz48cGVyaW9kaWNhbD48ZnVsbC10
+aXRsZT5UaGUgQ3J5b3NwaGVyZTwvZnVsbC10aXRsZT48L3BlcmlvZGljYWw+PHBhZ2VzPjQxMy00
+MzE8L3BhZ2VzPjx2b2x1bWU+MTI8L3ZvbHVtZT48bnVtYmVyPjI8L251bWJlcj48ZGF0ZXM+PHll
+YXI+MjAxODwveWVhcj48L2RhdGVzPjxwdWJsaXNoZXI+Q29wZXJuaWN1cyBQdWJsaWNhdGlvbnM8
+L3B1Ymxpc2hlcj48aXNibj4xOTk0LTA0MjQ8L2lzYm4+PHVybHM+PHJlbGF0ZWQtdXJscz48dXJs
+Pmh0dHBzOi8vd3d3LnRoZS1jcnlvc3BoZXJlLm5ldC8xMi80MTMvMjAxOC88L3VybD48L3JlbGF0
+ZWQtdXJscz48L3VybHM+PGVsZWN0cm9uaWMtcmVzb3VyY2UtbnVtPjEwLjUxOTQvdGMtMTItNDEz
+LTIwMTg8L2VsZWN0cm9uaWMtcmVzb3VyY2UtbnVtPjwvcmVjb3JkPjwvQ2l0ZT48L0VuZE5vdGU+
 </w:fldData>
         </w:fldChar>
       </w:r>
@@ -394,7 +415,7 @@
           <w:noProof/>
           <w:vertAlign w:val="superscript"/>
         </w:rPr>
-        <w:t>1-7</w:t>
+        <w:t>2-8</w:t>
       </w:r>
       <w:r>
         <w:fldChar w:fldCharType="end"/>
@@ -419,31 +440,22 @@
       </w:r>
       <w:r>
         <w:tab/>
-        <w:t xml:space="preserve">Shen, G.;  Ru, M.;  Du, W.;  Zhu, X.;  Zhong, Q.;  Chen, Y.;  Shen, H.;  Yun, X.;  Meng, W.;  Liu, J.;  Cheng, H.;  Hu, J.;  Guan, D.; Tao, S., Impacts of air pollutants from rural Chinese households under the rapid residential energy transition. </w:t>
+        <w:t xml:space="preserve">Meng, W.;  Zhong, Q.;  Chen, Y.;  Shen, H.;  Yun, X.;  Smith, K. R.;  Li, B.;  Liu, J.;  Wang, X.;  Ma, J.;  Cheng, H.;  Zeng, E. Y.;  Guan, D.;  Russell, A. G.; Tao, S., Energy and air pollution benefits of household fuel policies in northern China. </w:t>
       </w:r>
       <w:r>
         <w:rPr>
           <w:i/>
         </w:rPr>
-        <w:t xml:space="preserve">Nature Communications </w:t>
+        <w:t xml:space="preserve">Proceedings of the National Academy of Sciences </w:t>
       </w:r>
       <w:r>
         <w:rPr>
           <w:b/>
         </w:rPr>
-        <w:t>2019,</w:t>
-      </w:r>
-      <w:r>
-        <w:t xml:space="preserve"> </w:t>
-      </w:r>
-      <w:r>
-        <w:rPr>
-          <w:i/>
-        </w:rPr>
-        <w:t>10</w:t>
-      </w:r>
-      <w:r>
-        <w:t xml:space="preserve"> (1), 3405.</w:t>
+        <w:t>2019</w:t>
+      </w:r>
+      <w:r>
+        <w:t>, 201904182.</w:t>
       </w:r>
     </w:p>
     <w:p>
@@ -455,13 +467,13 @@
       </w:r>
       <w:r>
         <w:tab/>
-        <w:t xml:space="preserve">Zhu, X.;  Yun, X.;  Meng, W.;  Xu, H.;  Du, W.;  Shen, G.;  Cheng, H.;  Ma, J.; Tao, S., Stacked Use and Transition Trends of Rural Household Energy in Mainland China. </w:t>
+        <w:t xml:space="preserve">Shen, G.;  Ru, M.;  Du, W.;  Zhu, X.;  Zhong, Q.;  Chen, Y.;  Shen, H.;  Yun, X.;  Meng, W.;  Liu, J.;  Cheng, H.;  Hu, J.;  Guan, D.; Tao, S., Impacts of air pollutants from rural Chinese households under the rapid residential energy transition. </w:t>
       </w:r>
       <w:r>
         <w:rPr>
           <w:i/>
         </w:rPr>
-        <w:t xml:space="preserve">Environ Sci Technol </w:t>
+        <w:t xml:space="preserve">Nature Communications </w:t>
       </w:r>
       <w:r>
         <w:rPr>
@@ -476,10 +488,10 @@
         <w:rPr>
           <w:i/>
         </w:rPr>
-        <w:t>53</w:t>
-      </w:r>
-      <w:r>
-        <w:t xml:space="preserve"> (1), 521-529.</w:t>
+        <w:t>10</w:t>
+      </w:r>
+      <w:r>
+        <w:t xml:space="preserve"> (1), 3405.</w:t>
       </w:r>
     </w:p>
     <w:p>
@@ -491,19 +503,19 @@
       </w:r>
       <w:r>
         <w:tab/>
-        <w:t xml:space="preserve">Zhong, Q.;  Ma, J.;  Shen, G.;  Shen, H.;  Zhu, X.;  Yun, X.;  Meng, W.;  Cheng, H.;  Liu, J.;  Li, B.;  Wang, X.;  Zeng, E. Y.;  Guan, D.; Tao, S., Distinguishing Emission-Associated Ambient Air PM2.5 Concentrations and Meteorological Factor-Induced Fluctuations. </w:t>
+        <w:t xml:space="preserve">Zhu, X.;  Yun, X.;  Meng, W.;  Xu, H.;  Du, W.;  Shen, G.;  Cheng, H.;  Ma, J.; Tao, S., Stacked Use and Transition Trends of Rural Household Energy in Mainland China. </w:t>
       </w:r>
       <w:r>
         <w:rPr>
           <w:i/>
         </w:rPr>
-        <w:t xml:space="preserve">Environmental Science &amp; Technology </w:t>
+        <w:t xml:space="preserve">Environ Sci Technol </w:t>
       </w:r>
       <w:r>
         <w:rPr>
           <w:b/>
         </w:rPr>
-        <w:t>2018,</w:t>
+        <w:t>2019,</w:t>
       </w:r>
       <w:r>
         <w:t xml:space="preserve"> </w:t>
@@ -512,10 +524,10 @@
         <w:rPr>
           <w:i/>
         </w:rPr>
-        <w:t>52</w:t>
-      </w:r>
-      <w:r>
-        <w:t xml:space="preserve"> (18), 10416-10425.</w:t>
+        <w:t>53</w:t>
+      </w:r>
+      <w:r>
+        <w:t xml:space="preserve"> (1), 521-529.</w:t>
       </w:r>
     </w:p>
     <w:p>
@@ -527,13 +539,13 @@
       </w:r>
       <w:r>
         <w:tab/>
-        <w:t xml:space="preserve">Tao, S.;  Ru, M. Y.;  Du, W.;  Zhu, X.;  Zhong, Q. R.;  Li, B. G.;  Shen, G. F.;  Pan, X. L.;  Meng, W. J.;  Chen, Y. L.;  Shen, H. Z.;  Lin, N.;  Su, S.;  Zhuo, S. J.;  Huang, T. B.;  Xu, Y.;  Yun, X.;  Liu, J. F.;  Wang, X. L.;  Liu, W. X.;  Cheng, H. F.; Zhu, D. Q., Quantifying the rural residential energy transition in China from 1992 to 2012 through a representative national survey. </w:t>
+        <w:t xml:space="preserve">Zhong, Q.;  Ma, J.;  Shen, G.;  Shen, H.;  Zhu, X.;  Yun, X.;  Meng, W.;  Cheng, H.;  Liu, J.;  Li, B.;  Wang, X.;  Zeng, E. Y.;  Guan, D.; Tao, S., Distinguishing Emission-Associated Ambient Air PM2.5 Concentrations and Meteorological Factor-Induced Fluctuations. </w:t>
       </w:r>
       <w:r>
         <w:rPr>
           <w:i/>
         </w:rPr>
-        <w:t xml:space="preserve">Nature Energy </w:t>
+        <w:t xml:space="preserve">Environmental Science &amp; Technology </w:t>
       </w:r>
       <w:r>
         <w:rPr>
@@ -548,52 +560,10 @@
         <w:rPr>
           <w:i/>
         </w:rPr>
-        <w:t>3</w:t>
-      </w:r>
-      <w:r>
-        <w:t xml:space="preserve"> (7), 567-573. </w:t>
-      </w:r>
-    </w:p>
-    <w:p>
-      <w:pPr>
-        <w:pStyle w:val="EndNoteBibliography"/>
-        <w:rPr>
-          <w:rFonts w:hint="eastAsia"/>
-        </w:rPr>
-      </w:pPr>
-      <w:r>
-        <w:t>5</w:t>
-      </w:r>
-      <w:r>
-        <w:t>.</w:t>
-      </w:r>
-      <w:r>
-        <w:tab/>
-        <w:t xml:space="preserve">Zhang, Y.;  Kang, S.;  Sprenger, M.;  Cong, Z.;  Gao, T.;  Li, C.;  Tao, S.;  Li, X.;  Zhong, X.;  Xu, M.;  Meng, W.;  Neupane, B.;  Qin, X.; Sillanpää, M., Black carbon and mineral dust in snow cover on the Tibetan Plateau. </w:t>
-      </w:r>
-      <w:r>
-        <w:rPr>
-          <w:i/>
-        </w:rPr>
-        <w:t xml:space="preserve">The Cryosphere </w:t>
-      </w:r>
-      <w:r>
-        <w:rPr>
-          <w:b/>
-        </w:rPr>
-        <w:t>2018,</w:t>
-      </w:r>
-      <w:r>
-        <w:t xml:space="preserve"> </w:t>
-      </w:r>
-      <w:r>
-        <w:rPr>
-          <w:i/>
-        </w:rPr>
-        <w:t>12</w:t>
-      </w:r>
-      <w:r>
-        <w:t xml:space="preserve"> (2), 413-431.</w:t>
+        <w:t>52</w:t>
+      </w:r>
+      <w:r>
+        <w:t xml:space="preserve"> (18), 10416-10425.</w:t>
       </w:r>
     </w:p>
     <w:p>
@@ -601,26 +571,23 @@
         <w:pStyle w:val="EndNoteBibliography"/>
       </w:pPr>
       <w:r>
-        <w:t>6</w:t>
-      </w:r>
-      <w:r>
-        <w:t>.</w:t>
+        <w:t>5.</w:t>
       </w:r>
       <w:r>
         <w:tab/>
-        <w:t xml:space="preserve">Huang, T.;  Zhu, X.;  Zhong, Q.;  Yun, X.;  Meng, W.;  Li, B.;  Ma, J.;  Zeng, E. Y.; Tao, S., Spatial and Temporal Trends in Global Emissions of Nitrogen Oxides from 1960 to 2014. </w:t>
+        <w:t xml:space="preserve">Tao, S.;  Ru, M. Y.;  Du, W.;  Zhu, X.;  Zhong, Q. R.;  Li, B. G.;  Shen, G. F.;  Pan, X. L.;  Meng, W. J.;  Chen, Y. L.;  Shen, H. Z.;  Lin, N.;  Su, S.;  Zhuo, S. J.;  Huang, T. B.;  Xu, Y.;  Yun, X.;  Liu, J. F.;  Wang, X. L.;  Liu, W. X.;  Cheng, H. F.; Zhu, D. Q., Quantifying the rural residential energy transition in China from 1992 to 2012 through a representative national survey. </w:t>
       </w:r>
       <w:r>
         <w:rPr>
           <w:i/>
         </w:rPr>
-        <w:t xml:space="preserve">Environmental Science &amp; Technology </w:t>
+        <w:t xml:space="preserve">Nature Energy </w:t>
       </w:r>
       <w:r>
         <w:rPr>
           <w:b/>
         </w:rPr>
-        <w:t>2017,</w:t>
+        <w:t>2018,</w:t>
       </w:r>
       <w:r>
         <w:t xml:space="preserve"> </w:t>
@@ -629,10 +596,10 @@
         <w:rPr>
           <w:i/>
         </w:rPr>
-        <w:t>51</w:t>
-      </w:r>
-      <w:r>
-        <w:t xml:space="preserve"> (14), 7992-8000.</w:t>
+        <w:t>3</w:t>
+      </w:r>
+      <w:r>
+        <w:t xml:space="preserve"> (7), 567-573.</w:t>
       </w:r>
     </w:p>
     <w:p>
@@ -640,42 +607,109 @@
         <w:pStyle w:val="EndNoteBibliography"/>
       </w:pPr>
       <w:r>
-        <w:t>7</w:t>
-      </w:r>
-      <w:r>
-        <w:t>.</w:t>
+        <w:t>6.</w:t>
       </w:r>
       <w:r>
         <w:tab/>
+        <w:t xml:space="preserve">Huang, T.;  Zhu, X.;  Zhong, Q.;  Yun, X.;  Meng, W.;  Li, B.;  Ma, J.;  Zeng, E. Y.; Tao, S., Spatial and Temporal Trends in Global Emissions of Nitrogen Oxides from 1960 to 2014. </w:t>
+      </w:r>
+      <w:r>
+        <w:rPr>
+          <w:i/>
+        </w:rPr>
+        <w:t xml:space="preserve">Environmental Science &amp; Technology </w:t>
+      </w:r>
+      <w:r>
+        <w:rPr>
+          <w:b/>
+        </w:rPr>
+        <w:t>2017,</w:t>
+      </w:r>
+      <w:r>
+        <w:t xml:space="preserve"> </w:t>
+      </w:r>
+      <w:r>
+        <w:rPr>
+          <w:i/>
+        </w:rPr>
+        <w:t>51</w:t>
+      </w:r>
+      <w:r>
+        <w:t xml:space="preserve"> (14), 7992-8000.</w:t>
+      </w:r>
+    </w:p>
+    <w:p>
+      <w:pPr>
+        <w:pStyle w:val="EndNoteBibliography"/>
+      </w:pPr>
+      <w:r>
+        <w:t>7.</w:t>
+      </w:r>
+      <w:r>
+        <w:tab/>
+        <w:t xml:space="preserve">Meng, W.;  Zhong, Q.;  Yun, X.;  Zhu, X.;  Huang, T.;  Shen, H.;  Chen, Y.;  Chen, H.;  Zhou, F.;  Liu, J.;  Wang, X.;  Zeng, E. Y.; Tao, S., Improvement of a Global High-Resolution Ammonia Emission Inventory for Combustion and Industrial Sources with New Data from the Residential and Transportation Sectors. </w:t>
+      </w:r>
+      <w:r>
+        <w:rPr>
+          <w:i/>
+        </w:rPr>
+        <w:t xml:space="preserve">Environmental Science &amp; Technology </w:t>
+      </w:r>
+      <w:r>
+        <w:rPr>
+          <w:b/>
+        </w:rPr>
+        <w:t>2017,</w:t>
+      </w:r>
+      <w:r>
+        <w:t xml:space="preserve"> </w:t>
+      </w:r>
+      <w:r>
+        <w:rPr>
+          <w:i/>
+        </w:rPr>
+        <w:t>51</w:t>
+      </w:r>
+      <w:r>
+        <w:t xml:space="preserve"> (5), 2821-2829.</w:t>
+      </w:r>
+    </w:p>
+    <w:p>
+      <w:pPr>
+        <w:pStyle w:val="EndNoteBibliography"/>
+      </w:pPr>
+      <w:r>
+        <w:t>8.</w:t>
+      </w:r>
+      <w:r>
+        <w:tab/>
+        <w:t xml:space="preserve">Zhang, Y.;  Kang, S.;  Sprenger, M.;  Cong, Z.;  Gao, T.;  Li, C.;  Tao, S.;  Li, X.;  Zhong, X.;  Xu, M.;  Meng, W.;  Neupane, B.;  Qin, X.; Sillanpää, M., Black carbon and mineral dust in snow cover on the Tibetan Plateau. </w:t>
+      </w:r>
+      <w:r>
+        <w:rPr>
+          <w:i/>
+        </w:rPr>
+        <w:t xml:space="preserve">The Cryosphere </w:t>
+      </w:r>
+      <w:r>
+        <w:rPr>
+          <w:b/>
+        </w:rPr>
+        <w:t>2018,</w:t>
+      </w:r>
+      <w:r>
+        <w:t xml:space="preserve"> </w:t>
+      </w:r>
+      <w:r>
+        <w:rPr>
+          <w:i/>
+        </w:rPr>
+        <w:t>12</w:t>
+      </w:r>
+      <w:r>
+        <w:t xml:space="preserve"> (2), 413-431.</w:t>
       </w:r>
       <w:bookmarkStart w:id="0" w:name="_GoBack"/>
-      <w:r>
-        <w:t xml:space="preserve">Meng, W.;  Zhong, Q.;  Yun, X.;  Zhu, X.;  Huang, T.;  Shen, H.;  Chen, Y.;  Chen, H.;  Zhou, F.;  Liu, J.;  Wang, X.;  Zeng, E. Y.; Tao, S., Improvement of a Global High-Resolution Ammonia Emission Inventory for Combustion and Industrial Sources with New Data from the Residential and Transportation Sectors. </w:t>
-      </w:r>
-      <w:r>
-        <w:rPr>
-          <w:i/>
-        </w:rPr>
-        <w:t xml:space="preserve">Environmental Science &amp; Technology </w:t>
-      </w:r>
-      <w:r>
-        <w:rPr>
-          <w:b/>
-        </w:rPr>
-        <w:t>2017,</w:t>
-      </w:r>
-      <w:r>
-        <w:t xml:space="preserve"> </w:t>
-      </w:r>
-      <w:r>
-        <w:rPr>
-          <w:i/>
-        </w:rPr>
-        <w:t>51</w:t>
-      </w:r>
-      <w:r>
-        <w:t xml:space="preserve"> (5), 2821-2829.</w:t>
-      </w:r>
       <w:bookmarkEnd w:id="0"/>
     </w:p>
     <w:p>

</xml_diff>